<commit_message>
Ch-1 ve MW overview
</commit_message>
<xml_diff>
--- a/thesis/Ch1-Introduction.docx
+++ b/thesis/Ch1-Introduction.docx
@@ -75,7 +75,19 @@
         <w:rPr>
           <w:sz w:val="24"/>
         </w:rPr>
-        <w:t xml:space="preserve">At first times of development, countries excluding Denmark tried to produce these wind turbines by experiences used in aerospace technology which has very high power ratings of MWs. After the understanding of the fact that produced turbines were bulky and inefficient in terms of reasonable cost of energy and required different technology than aeroplanes motors, all governments started follow Denmarks' path. Denmark started the wind turbine technology by developing small wind turbines first and encouraged the individiuals and small companies.Today, more than 40 per cent of Denmark’s energy supply comes from wind power and the plan is to reach 50 per cent by 2020, as set out in the 2012 Energy Act.Total wind energy capacity in Denmark was 4,890 MW by the end of 2014, 3,620 MW onshore and 1,271 MW </w:t>
+        <w:t>At first times of development, countries excluding Denmark tried to produce these wind turbines by experiences used in aerospace technology which has very high power ratings of MWs. After the understanding of the fact that produced turbines were bulky and inefficient in terms of reasonable cost of energy and required different technology than aeroplanes motors, all governments started follow Denmarks' path. Denmark started the wind turbine technology by developing small wind turbines first and encouraged the individiuals and small companies.</w:t>
+      </w:r>
+      <w:r>
+        <w:rPr>
+          <w:sz w:val="24"/>
+        </w:rPr>
+        <w:t xml:space="preserve">These first turbines were operating at fixed speed and their structure was very simple. This concept was called later as “Danish concept” and became a milestone for modern wind turbines. </w:t>
+      </w:r>
+      <w:r>
+        <w:rPr>
+          <w:sz w:val="24"/>
+        </w:rPr>
+        <w:t xml:space="preserve">Today, more than 40 per cent of Denmark’s energy supply comes from wind power and the plan is to reach 50 per cent by 2020, as set out in the 2012 Energy Act.Total wind energy capacity in Denmark was 4,890 MW by the end of 2014, 3,620 MW onshore and 1,271 MW </w:t>
       </w:r>
       <w:r>
         <w:rPr>
@@ -84,48 +96,39 @@
         </w:rPr>
         <w:t>offshore</w:t>
       </w:r>
+      <w:r>
+        <w:rPr>
+          <w:sz w:val="24"/>
+        </w:rPr>
+        <w:t>[</w:t>
+      </w:r>
+      <w:r>
+        <w:rPr>
+          <w:sz w:val="24"/>
+        </w:rPr>
+        <w:t>8</w:t>
+      </w:r>
+      <w:r>
+        <w:rPr>
+          <w:sz w:val="24"/>
+        </w:rPr>
+        <w:t>]</w:t>
+      </w:r>
+      <w:r>
+        <w:rPr>
+          <w:color w:val="000000" w:themeColor="text1"/>
+          <w:sz w:val="24"/>
+        </w:rPr>
+        <w:t xml:space="preserve">. Denmark has some of most important wind energy manufacturers worldwide such </w:t>
+      </w:r>
+      <w:r>
+        <w:rPr>
+          <w:color w:val="000000" w:themeColor="text1"/>
+          <w:sz w:val="24"/>
+        </w:rPr>
+        <w:t>as </w:t>
+      </w:r>
       <w:hyperlink r:id="rId6" w:tgtFrame="_blank" w:history="1">
-        <w:r>
-          <w:rPr>
-            <w:rStyle w:val="Hyperlink"/>
-            <w:color w:val="000000" w:themeColor="text1"/>
-            <w:sz w:val="24"/>
-          </w:rPr>
-          <w:t>[</w:t>
-        </w:r>
-        <w:r>
-          <w:rPr>
-            <w:rStyle w:val="Hyperlink"/>
-            <w:color w:val="000000" w:themeColor="text1"/>
-            <w:sz w:val="24"/>
-            <w:u w:val="none"/>
-          </w:rPr>
-          <w:t>1</w:t>
-        </w:r>
-        <w:r>
-          <w:rPr>
-            <w:rStyle w:val="Hyperlink"/>
-            <w:color w:val="000000" w:themeColor="text1"/>
-            <w:sz w:val="24"/>
-          </w:rPr>
-          <w:t>]</w:t>
-        </w:r>
-      </w:hyperlink>
-      <w:r>
-        <w:rPr>
-          <w:color w:val="000000" w:themeColor="text1"/>
-          <w:sz w:val="24"/>
-        </w:rPr>
-        <w:t xml:space="preserve">. Denmark has some of most important wind energy manufacturers worldwide such </w:t>
-      </w:r>
-      <w:r>
-        <w:rPr>
-          <w:color w:val="000000" w:themeColor="text1"/>
-          <w:sz w:val="24"/>
-        </w:rPr>
-        <w:t>as </w:t>
-      </w:r>
-      <w:hyperlink r:id="rId7" w:tgtFrame="_blank" w:history="1">
         <w:r>
           <w:rPr>
             <w:rStyle w:val="Hyperlink"/>
@@ -143,7 +146,7 @@
         </w:rPr>
         <w:t> and </w:t>
       </w:r>
-      <w:hyperlink r:id="rId8" w:tgtFrame="_blank" w:history="1">
+      <w:hyperlink r:id="rId7" w:tgtFrame="_blank" w:history="1">
         <w:r>
           <w:rPr>
             <w:rStyle w:val="Hyperlink"/>
@@ -190,8 +193,46 @@
           <w:sz w:val="24"/>
           <w:u w:val="none"/>
         </w:rPr>
-        <w:t>Global annual installed wind capacity between 2001-2016 and global cumulative installed wind capacity between same period is given Figures 1 and 2, respectively.</w:t>
-      </w:r>
+        <w:t xml:space="preserve">Global annual installed wind capacity between 2001-2016 and global cumulative installed wind capacity between same period is given </w:t>
+      </w:r>
+      <w:r>
+        <w:rPr>
+          <w:rStyle w:val="Hyperlink"/>
+          <w:color w:val="000000" w:themeColor="text1"/>
+          <w:sz w:val="24"/>
+          <w:u w:val="none"/>
+        </w:rPr>
+        <w:t xml:space="preserve">in </w:t>
+      </w:r>
+      <w:r>
+        <w:rPr>
+          <w:rStyle w:val="Hyperlink"/>
+          <w:color w:val="000000" w:themeColor="text1"/>
+          <w:sz w:val="24"/>
+          <w:u w:val="none"/>
+        </w:rPr>
+        <w:t>Figures 1 and 2, respectively.</w:t>
+      </w:r>
+      <w:r>
+        <w:rPr>
+          <w:rStyle w:val="Hyperlink"/>
+          <w:color w:val="000000" w:themeColor="text1"/>
+          <w:sz w:val="24"/>
+          <w:u w:val="none"/>
+        </w:rPr>
+        <w:t xml:space="preserve"> As it can be seen from graphs, wind energy harvesting has an increasing trend.</w:t>
+      </w:r>
+    </w:p>
+    <w:p>
+      <w:pPr>
+        <w:jc w:val="both"/>
+        <w:rPr>
+          <w:rStyle w:val="Hyperlink"/>
+          <w:color w:val="000000" w:themeColor="text1"/>
+          <w:sz w:val="24"/>
+          <w:u w:val="none"/>
+        </w:rPr>
+      </w:pPr>
     </w:p>
     <w:p>
       <w:pPr>
@@ -227,7 +268,7 @@
                     </pic:cNvPicPr>
                   </pic:nvPicPr>
                   <pic:blipFill>
-                    <a:blip r:embed="rId9">
+                    <a:blip r:embed="rId8">
                       <a:extLst>
                         <a:ext uri="{28A0092B-C50C-407E-A947-70E740481C1C}">
                           <a14:useLocalDpi xmlns:a14="http://schemas.microsoft.com/office/drawing/2010/main" val="0"/>
@@ -314,7 +355,7 @@
                     </pic:cNvPicPr>
                   </pic:nvPicPr>
                   <pic:blipFill>
-                    <a:blip r:embed="rId10">
+                    <a:blip r:embed="rId9">
                       <a:extLst>
                         <a:ext uri="{28A0092B-C50C-407E-A947-70E740481C1C}">
                           <a14:useLocalDpi xmlns:a14="http://schemas.microsoft.com/office/drawing/2010/main" val="0"/>
@@ -423,6 +464,14 @@
           <w:sz w:val="24"/>
         </w:rPr>
       </w:pPr>
+    </w:p>
+    <w:p>
+      <w:pPr>
+        <w:jc w:val="both"/>
+        <w:rPr>
+          <w:sz w:val="24"/>
+        </w:rPr>
+      </w:pPr>
       <w:r>
         <w:rPr>
           <w:sz w:val="24"/>
@@ -447,8 +496,8 @@
             <v:path o:extrusionok="f" gradientshapeok="t" o:connecttype="rect"/>
             <o:lock v:ext="edit" aspectratio="t"/>
           </v:shapetype>
-          <v:shape id="_x0000_i1026" type="#_x0000_t75" style="width:453.3pt;height:229.15pt">
-            <v:imagedata r:id="rId11" o:title="gwec4"/>
+          <v:shape id="_x0000_i1025" type="#_x0000_t75" style="width:453.3pt;height:229.15pt">
+            <v:imagedata r:id="rId10" o:title="gwec4"/>
           </v:shape>
         </w:pict>
       </w:r>
@@ -457,12 +506,312 @@
       <w:pPr>
         <w:jc w:val="center"/>
         <w:rPr>
+          <w:color w:val="000000" w:themeColor="text1"/>
+          <w:sz w:val="24"/>
+        </w:rPr>
+      </w:pPr>
+      <w:r>
+        <w:rPr>
           <w:rStyle w:val="Hyperlink"/>
           <w:color w:val="000000" w:themeColor="text1"/>
           <w:sz w:val="24"/>
           <w:u w:val="none"/>
         </w:rPr>
-      </w:pPr>
+        <w:t xml:space="preserve">Figure 3. Global wind energy market forecast  (GWEC report-2015) </w:t>
+      </w:r>
+    </w:p>
+    <w:p>
+      <w:pPr>
+        <w:jc w:val="both"/>
+        <w:rPr>
+          <w:color w:val="000000" w:themeColor="text1"/>
+          <w:sz w:val="24"/>
+        </w:rPr>
+      </w:pPr>
+      <w:r>
+        <w:rPr>
+          <w:color w:val="000000" w:themeColor="text1"/>
+          <w:sz w:val="24"/>
+        </w:rPr>
+        <w:t xml:space="preserve">Increase in utilization of wind energy in Turkey is very similar to global trends.Wind power supplied about 6% Turkey’s electricity consumption in 2015 [7]. Turkey has nearly stable increase rate of installation rate of wind power plants for past 5 years. Figure </w:t>
+      </w:r>
+      <w:r>
+        <w:rPr>
+          <w:color w:val="000000" w:themeColor="text1"/>
+          <w:sz w:val="24"/>
+        </w:rPr>
+        <w:t>4</w:t>
+      </w:r>
+      <w:r>
+        <w:rPr>
+          <w:color w:val="000000" w:themeColor="text1"/>
+          <w:sz w:val="24"/>
+        </w:rPr>
+        <w:t xml:space="preserve"> below shows the variation of cumulative installations for wind power plants in Turkey. Figure </w:t>
+      </w:r>
+      <w:r>
+        <w:rPr>
+          <w:color w:val="000000" w:themeColor="text1"/>
+          <w:sz w:val="24"/>
+        </w:rPr>
+        <w:t>5</w:t>
+      </w:r>
+      <w:r>
+        <w:rPr>
+          <w:color w:val="000000" w:themeColor="text1"/>
+          <w:sz w:val="24"/>
+        </w:rPr>
+        <w:t xml:space="preserve"> shows the global statistics of top 10 new installed capacity between January-December 2016.</w:t>
+      </w:r>
+      <w:r>
+        <w:rPr>
+          <w:color w:val="000000" w:themeColor="text1"/>
+          <w:sz w:val="24"/>
+        </w:rPr>
+        <w:t xml:space="preserve"> According to Turkish Wind Power Association, it’s expected to reach total installed capacity of 10 GW, under the current regulatory framework. Turkey’s wind resources are estimated at more than 48 GW from areas with over 7 m/s</w:t>
+      </w:r>
+      <w:r>
+        <w:rPr>
+          <w:color w:val="000000" w:themeColor="text1"/>
+          <w:sz w:val="24"/>
+        </w:rPr>
+        <w:t xml:space="preserve"> wind speed at 50 meters height</w:t>
+      </w:r>
+      <w:r>
+        <w:rPr>
+          <w:color w:val="000000" w:themeColor="text1"/>
+          <w:sz w:val="24"/>
+        </w:rPr>
+        <w:t>[7]</w:t>
+      </w:r>
+      <w:r>
+        <w:rPr>
+          <w:color w:val="000000" w:themeColor="text1"/>
+          <w:sz w:val="24"/>
+        </w:rPr>
+        <w:t>.</w:t>
+      </w:r>
+      <w:r>
+        <w:rPr>
+          <w:color w:val="000000" w:themeColor="text1"/>
+          <w:sz w:val="24"/>
+        </w:rPr>
+        <w:t xml:space="preserve"> </w:t>
+      </w:r>
+      <w:r>
+        <w:rPr>
+          <w:color w:val="000000" w:themeColor="text1"/>
+          <w:sz w:val="24"/>
+        </w:rPr>
+        <w:t xml:space="preserve">According to Renewable Energy Law, newly installed power plants are encouraged financially to come into operation by long-term(10 years) constant </w:t>
+      </w:r>
+      <w:r>
+        <w:rPr>
+          <w:color w:val="000000" w:themeColor="text1"/>
+          <w:sz w:val="24"/>
+        </w:rPr>
+        <w:t xml:space="preserve">feed-in </w:t>
+      </w:r>
+      <w:r>
+        <w:rPr>
+          <w:color w:val="000000" w:themeColor="text1"/>
+          <w:sz w:val="24"/>
+        </w:rPr>
+        <w:t>tariff</w:t>
+      </w:r>
+      <w:r>
+        <w:rPr>
+          <w:color w:val="000000" w:themeColor="text1"/>
+          <w:sz w:val="24"/>
+        </w:rPr>
+        <w:t xml:space="preserve">s and additional bonus of up to USD 3.7 </w:t>
+      </w:r>
+      <w:r>
+        <w:rPr>
+          <w:color w:val="000000" w:themeColor="text1"/>
+          <w:sz w:val="24"/>
+        </w:rPr>
+        <w:lastRenderedPageBreak/>
+        <w:t>cent/kWh for using locally manufactured wind power plant parts[7].</w:t>
+      </w:r>
+      <w:r>
+        <w:rPr>
+          <w:color w:val="000000" w:themeColor="text1"/>
+          <w:sz w:val="24"/>
+        </w:rPr>
+        <w:t xml:space="preserve"> </w:t>
+      </w:r>
+      <w:r>
+        <w:rPr>
+          <w:color w:val="000000" w:themeColor="text1"/>
+          <w:sz w:val="24"/>
+        </w:rPr>
+        <w:t xml:space="preserve"> It can be concluded from wind power capacity installation performance in the last decade, Turkey shows some promise to become in top 5 countries of wind energy capacity in next years.</w:t>
+      </w:r>
+      <w:r>
+        <w:rPr>
+          <w:color w:val="000000" w:themeColor="text1"/>
+          <w:sz w:val="24"/>
+        </w:rPr>
+        <w:t xml:space="preserve"> </w:t>
+      </w:r>
+    </w:p>
+    <w:p>
+      <w:pPr>
+        <w:jc w:val="center"/>
+        <w:rPr>
+          <w:sz w:val="24"/>
+        </w:rPr>
+      </w:pPr>
+      <w:r>
+        <w:rPr>
+          <w:noProof/>
+          <w:color w:val="000000" w:themeColor="text1"/>
+          <w:sz w:val="24"/>
+          <w:lang w:eastAsia="tr-TR"/>
+        </w:rPr>
+        <w:drawing>
+          <wp:inline distT="0" distB="0" distL="0" distR="0" wp14:anchorId="736D3787" wp14:editId="3FF82E87">
+            <wp:extent cx="5039000" cy="2504661"/>
+            <wp:effectExtent l="0" t="0" r="0" b="0"/>
+            <wp:docPr id="6" name="Picture 6" descr="tureb1"/>
+            <wp:cNvGraphicFramePr>
+              <a:graphicFrameLocks xmlns:a="http://schemas.openxmlformats.org/drawingml/2006/main" noChangeAspect="1"/>
+            </wp:cNvGraphicFramePr>
+            <a:graphic xmlns:a="http://schemas.openxmlformats.org/drawingml/2006/main">
+              <a:graphicData uri="http://schemas.openxmlformats.org/drawingml/2006/picture">
+                <pic:pic xmlns:pic="http://schemas.openxmlformats.org/drawingml/2006/picture">
+                  <pic:nvPicPr>
+                    <pic:cNvPr id="0" name="Picture 15" descr="tureb1"/>
+                    <pic:cNvPicPr>
+                      <a:picLocks noChangeAspect="1" noChangeArrowheads="1"/>
+                    </pic:cNvPicPr>
+                  </pic:nvPicPr>
+                  <pic:blipFill>
+                    <a:blip r:embed="rId11">
+                      <a:extLst>
+                        <a:ext uri="{28A0092B-C50C-407E-A947-70E740481C1C}">
+                          <a14:useLocalDpi xmlns:a14="http://schemas.microsoft.com/office/drawing/2010/main" val="0"/>
+                        </a:ext>
+                      </a:extLst>
+                    </a:blip>
+                    <a:srcRect/>
+                    <a:stretch>
+                      <a:fillRect/>
+                    </a:stretch>
+                  </pic:blipFill>
+                  <pic:spPr bwMode="auto">
+                    <a:xfrm>
+                      <a:off x="0" y="0"/>
+                      <a:ext cx="5073029" cy="2521575"/>
+                    </a:xfrm>
+                    <a:prstGeom prst="rect">
+                      <a:avLst/>
+                    </a:prstGeom>
+                    <a:noFill/>
+                    <a:ln>
+                      <a:noFill/>
+                    </a:ln>
+                  </pic:spPr>
+                </pic:pic>
+              </a:graphicData>
+            </a:graphic>
+          </wp:inline>
+        </w:drawing>
+      </w:r>
+    </w:p>
+    <w:p>
+      <w:pPr>
+        <w:jc w:val="center"/>
+        <w:rPr>
+          <w:color w:val="000000" w:themeColor="text1"/>
+          <w:sz w:val="24"/>
+        </w:rPr>
+      </w:pPr>
+      <w:r>
+        <w:rPr>
+          <w:color w:val="000000" w:themeColor="text1"/>
+          <w:sz w:val="24"/>
+        </w:rPr>
+        <w:t>Figure 4. Cumulative installations for wind power plants in Turkey (TUREB-Turkish Wind Energy Statistics Report/January 2017)</w:t>
+      </w:r>
+    </w:p>
+    <w:p>
+      <w:pPr>
+        <w:jc w:val="center"/>
+        <w:rPr>
+          <w:sz w:val="24"/>
+        </w:rPr>
+      </w:pPr>
+      <w:r>
+        <w:rPr>
+          <w:noProof/>
+          <w:sz w:val="24"/>
+          <w:lang w:eastAsia="tr-TR"/>
+        </w:rPr>
+        <w:drawing>
+          <wp:inline distT="0" distB="0" distL="0" distR="0" wp14:anchorId="5C754A20" wp14:editId="1AA985F8">
+            <wp:extent cx="2753525" cy="4530730"/>
+            <wp:effectExtent l="0" t="0" r="8890" b="3175"/>
+            <wp:docPr id="7" name="Picture 7" descr="gwec3"/>
+            <wp:cNvGraphicFramePr>
+              <a:graphicFrameLocks xmlns:a="http://schemas.openxmlformats.org/drawingml/2006/main" noChangeAspect="1"/>
+            </wp:cNvGraphicFramePr>
+            <a:graphic xmlns:a="http://schemas.openxmlformats.org/drawingml/2006/main">
+              <a:graphicData uri="http://schemas.openxmlformats.org/drawingml/2006/picture">
+                <pic:pic xmlns:pic="http://schemas.openxmlformats.org/drawingml/2006/picture">
+                  <pic:nvPicPr>
+                    <pic:cNvPr id="0" name="Picture 17" descr="gwec3"/>
+                    <pic:cNvPicPr>
+                      <a:picLocks noChangeAspect="1" noChangeArrowheads="1"/>
+                    </pic:cNvPicPr>
+                  </pic:nvPicPr>
+                  <pic:blipFill>
+                    <a:blip r:embed="rId12">
+                      <a:extLst>
+                        <a:ext uri="{28A0092B-C50C-407E-A947-70E740481C1C}">
+                          <a14:useLocalDpi xmlns:a14="http://schemas.microsoft.com/office/drawing/2010/main" val="0"/>
+                        </a:ext>
+                      </a:extLst>
+                    </a:blip>
+                    <a:srcRect/>
+                    <a:stretch>
+                      <a:fillRect/>
+                    </a:stretch>
+                  </pic:blipFill>
+                  <pic:spPr bwMode="auto">
+                    <a:xfrm>
+                      <a:off x="0" y="0"/>
+                      <a:ext cx="2757263" cy="4536881"/>
+                    </a:xfrm>
+                    <a:prstGeom prst="rect">
+                      <a:avLst/>
+                    </a:prstGeom>
+                    <a:noFill/>
+                    <a:ln>
+                      <a:noFill/>
+                    </a:ln>
+                  </pic:spPr>
+                </pic:pic>
+              </a:graphicData>
+            </a:graphic>
+          </wp:inline>
+        </w:drawing>
+      </w:r>
+    </w:p>
+    <w:p>
+      <w:pPr>
+        <w:jc w:val="center"/>
+        <w:rPr>
+          <w:sz w:val="24"/>
+        </w:rPr>
+      </w:pPr>
+      <w:r>
+        <w:rPr>
+          <w:sz w:val="24"/>
+        </w:rPr>
+        <w:t>Figure 5. Top 10 new installed WPP(Wind Power Plant) capacity between January-December 2016 (</w:t>
+      </w:r>
       <w:r>
         <w:rPr>
           <w:rStyle w:val="Hyperlink"/>
@@ -470,16 +819,13 @@
           <w:sz w:val="24"/>
           <w:u w:val="none"/>
         </w:rPr>
-        <w:t>Figure 3. Global wind energy market forecast  (GWEC report-2015</w:t>
-      </w:r>
-      <w:r>
-        <w:rPr>
-          <w:rStyle w:val="Hyperlink"/>
-          <w:color w:val="000000" w:themeColor="text1"/>
-          <w:sz w:val="24"/>
-          <w:u w:val="none"/>
-        </w:rPr>
-        <w:t xml:space="preserve">) </w:t>
+        <w:t>GWEC report-2016</w:t>
+      </w:r>
+      <w:r>
+        <w:rPr>
+          <w:sz w:val="24"/>
+        </w:rPr>
+        <w:t>)</w:t>
       </w:r>
     </w:p>
     <w:p>
@@ -489,37 +835,54 @@
           <w:sz w:val="24"/>
         </w:rPr>
       </w:pPr>
-    </w:p>
-    <w:p>
-      <w:pPr>
-        <w:jc w:val="both"/>
-        <w:rPr>
-          <w:sz w:val="24"/>
-        </w:rPr>
-      </w:pPr>
-      <w:r>
-        <w:rPr>
-          <w:sz w:val="24"/>
-        </w:rPr>
-        <w:t>Wind turbine is an important issue for renewable energy. Especially for the last decade its techn</w:t>
-      </w:r>
-      <w:r>
-        <w:rPr>
-          <w:sz w:val="24"/>
-        </w:rPr>
-        <w:t>ology is substantially matured.</w:t>
-      </w:r>
-      <w:r>
-        <w:rPr>
-          <w:sz w:val="24"/>
-        </w:rPr>
-        <w:t>By this improved technology</w:t>
-      </w:r>
-      <w:r>
-        <w:rPr>
-          <w:sz w:val="24"/>
-        </w:rPr>
-        <w:t xml:space="preserve"> both in power electronics and generators, manifacturing and installation costs are reduced. Therefore, </w:t>
+      <w:r>
+        <w:rPr>
+          <w:sz w:val="24"/>
+        </w:rPr>
+        <w:lastRenderedPageBreak/>
+        <w:t xml:space="preserve">Wind turbine </w:t>
+      </w:r>
+      <w:r>
+        <w:rPr>
+          <w:sz w:val="24"/>
+        </w:rPr>
+        <w:t xml:space="preserve">design </w:t>
+      </w:r>
+      <w:r>
+        <w:rPr>
+          <w:sz w:val="24"/>
+        </w:rPr>
+        <w:t>is an important issue for renewable energy. Especially for the last decade its techn</w:t>
+      </w:r>
+      <w:r>
+        <w:rPr>
+          <w:sz w:val="24"/>
+        </w:rPr>
+        <w:t>ology is substantially matured</w:t>
+      </w:r>
+      <w:r>
+        <w:rPr>
+          <w:sz w:val="24"/>
+        </w:rPr>
+        <w:t xml:space="preserve"> with variable speed applications</w:t>
+      </w:r>
+      <w:r>
+        <w:rPr>
+          <w:sz w:val="24"/>
+        </w:rPr>
+        <w:t>.</w:t>
+      </w:r>
+      <w:r>
+        <w:rPr>
+          <w:sz w:val="24"/>
+        </w:rPr>
+        <w:t xml:space="preserve"> Although there are physical and aerodynamical limitations due to natural causes of wind phenomenon, different arrangements of wind turbine generator systems are invented to maximized the captured energy. By this improved technologies </w:t>
+      </w:r>
+      <w:r>
+        <w:rPr>
+          <w:sz w:val="24"/>
+        </w:rPr>
+        <w:t xml:space="preserve">both in power electronics and generators, manifacturing and installation costs are reduced. Therefore, </w:t>
       </w:r>
       <w:r>
         <w:rPr>
@@ -539,33 +902,18 @@
         </w:rPr>
         <w:t>According to </w:t>
       </w:r>
-      <w:hyperlink r:id="rId12" w:tgtFrame="_blank" w:history="1">
-        <w:r>
-          <w:rPr>
-            <w:rStyle w:val="Hyperlink"/>
-            <w:color w:val="000000" w:themeColor="text1"/>
-            <w:sz w:val="24"/>
-          </w:rPr>
-          <w:t>[</w:t>
-        </w:r>
-        <w:r>
-          <w:rPr>
-            <w:rStyle w:val="Hyperlink"/>
-            <w:color w:val="000000" w:themeColor="text1"/>
-            <w:sz w:val="24"/>
-            <w:u w:val="none"/>
-          </w:rPr>
-          <w:t>2</w:t>
-        </w:r>
-        <w:r>
-          <w:rPr>
-            <w:rStyle w:val="Hyperlink"/>
-            <w:color w:val="000000" w:themeColor="text1"/>
-            <w:sz w:val="24"/>
-          </w:rPr>
-          <w:t>]</w:t>
-        </w:r>
-      </w:hyperlink>
+      <w:r>
+        <w:rPr>
+          <w:sz w:val="24"/>
+        </w:rPr>
+        <w:t>[2</w:t>
+      </w:r>
+      <w:r>
+        <w:rPr>
+          <w:sz w:val="24"/>
+        </w:rPr>
+        <w:t>]</w:t>
+      </w:r>
       <w:r>
         <w:rPr>
           <w:sz w:val="24"/>
@@ -617,7 +965,6 @@
           <w:sz w:val="24"/>
           <w:lang w:eastAsia="tr-TR"/>
         </w:rPr>
-        <w:lastRenderedPageBreak/>
         <w:drawing>
           <wp:inline distT="0" distB="0" distL="0" distR="0">
             <wp:extent cx="4985468" cy="2559615"/>
@@ -715,182 +1062,13 @@
         <w:rPr>
           <w:sz w:val="24"/>
         </w:rPr>
-        <w:t>Wind turbine generators dominating the markets nowadays have 300-800 kW power output capacity in average.But the challenges and trends are toward to 1 MW per turbine thanks to promising concepts such as direct-drive[</w:t>
-      </w:r>
-      <w:r>
-        <w:rPr>
-          <w:sz w:val="24"/>
-        </w:rPr>
-        <w:t>3</w:t>
-      </w:r>
-      <w:r>
-        <w:rPr>
-          <w:sz w:val="24"/>
-        </w:rPr>
-        <w:t>].</w:t>
-      </w:r>
-    </w:p>
-    <w:p>
-      <w:pPr>
-        <w:jc w:val="both"/>
-        <w:rPr>
-          <w:color w:val="000000" w:themeColor="text1"/>
-          <w:sz w:val="24"/>
-        </w:rPr>
-      </w:pPr>
-      <w:r>
-        <w:rPr>
-          <w:color w:val="000000" w:themeColor="text1"/>
-          <w:sz w:val="24"/>
-        </w:rPr>
-        <w:t>Increase in utilization of wind energy in Turkey is very similar to global trend</w:t>
-      </w:r>
-      <w:r>
-        <w:rPr>
-          <w:color w:val="000000" w:themeColor="text1"/>
-          <w:sz w:val="24"/>
-        </w:rPr>
-        <w:t>s</w:t>
-      </w:r>
-      <w:r>
-        <w:rPr>
-          <w:color w:val="000000" w:themeColor="text1"/>
-          <w:sz w:val="24"/>
-        </w:rPr>
-        <w:t>.</w:t>
-      </w:r>
-      <w:r>
-        <w:rPr>
-          <w:color w:val="000000" w:themeColor="text1"/>
-          <w:sz w:val="24"/>
-        </w:rPr>
-        <w:t xml:space="preserve">Wind power supplied about </w:t>
-      </w:r>
-      <w:r>
-        <w:rPr>
-          <w:color w:val="000000" w:themeColor="text1"/>
-          <w:sz w:val="24"/>
-        </w:rPr>
-        <w:t xml:space="preserve">6% </w:t>
-      </w:r>
-      <w:r>
-        <w:rPr>
-          <w:color w:val="000000" w:themeColor="text1"/>
-          <w:sz w:val="24"/>
-        </w:rPr>
-        <w:t>Turkey’s electricity consumption in 2015</w:t>
-      </w:r>
-      <w:r>
-        <w:rPr>
-          <w:color w:val="000000" w:themeColor="text1"/>
-          <w:sz w:val="24"/>
-        </w:rPr>
-        <w:t xml:space="preserve"> [7]</w:t>
-      </w:r>
-      <w:r>
-        <w:rPr>
-          <w:color w:val="000000" w:themeColor="text1"/>
-          <w:sz w:val="24"/>
-        </w:rPr>
-        <w:t>.</w:t>
-      </w:r>
-      <w:r>
-        <w:rPr>
-          <w:color w:val="000000" w:themeColor="text1"/>
-          <w:sz w:val="24"/>
-        </w:rPr>
-        <w:t xml:space="preserve"> Turkey has nearly stable increase rate of installation rate of wind power plants</w:t>
-      </w:r>
-      <w:r>
-        <w:rPr>
-          <w:color w:val="000000" w:themeColor="text1"/>
-          <w:sz w:val="24"/>
-        </w:rPr>
-        <w:t xml:space="preserve"> for </w:t>
-      </w:r>
-      <w:r>
-        <w:rPr>
-          <w:color w:val="000000" w:themeColor="text1"/>
-          <w:sz w:val="24"/>
-        </w:rPr>
-        <w:t xml:space="preserve">past 5 </w:t>
-      </w:r>
-      <w:r>
-        <w:rPr>
-          <w:color w:val="000000" w:themeColor="text1"/>
-          <w:sz w:val="24"/>
-        </w:rPr>
-        <w:t>years</w:t>
-      </w:r>
-      <w:r>
-        <w:rPr>
-          <w:color w:val="000000" w:themeColor="text1"/>
-          <w:sz w:val="24"/>
-        </w:rPr>
-        <w:t>. Figure</w:t>
-      </w:r>
-      <w:r>
-        <w:rPr>
-          <w:color w:val="000000" w:themeColor="text1"/>
-          <w:sz w:val="24"/>
-        </w:rPr>
-        <w:t xml:space="preserve"> </w:t>
-      </w:r>
-      <w:r>
-        <w:rPr>
-          <w:color w:val="000000" w:themeColor="text1"/>
-          <w:sz w:val="24"/>
-        </w:rPr>
-        <w:t>5</w:t>
-      </w:r>
-      <w:r>
-        <w:rPr>
-          <w:color w:val="000000" w:themeColor="text1"/>
-          <w:sz w:val="24"/>
-        </w:rPr>
-        <w:t xml:space="preserve"> below shows the variation of cumulative installations for wind </w:t>
-      </w:r>
-      <w:r>
-        <w:rPr>
-          <w:color w:val="000000" w:themeColor="text1"/>
-          <w:sz w:val="24"/>
-        </w:rPr>
-        <w:t xml:space="preserve">power plants in Turkey. Figure </w:t>
-      </w:r>
-      <w:r>
-        <w:rPr>
-          <w:color w:val="000000" w:themeColor="text1"/>
-          <w:sz w:val="24"/>
-        </w:rPr>
-        <w:t>6</w:t>
-      </w:r>
-      <w:r>
-        <w:rPr>
-          <w:color w:val="000000" w:themeColor="text1"/>
-          <w:sz w:val="24"/>
-        </w:rPr>
-        <w:t xml:space="preserve"> shows the global statistics of top 10 new installed capacity between January-December 2016. </w:t>
-      </w:r>
-      <w:r>
-        <w:rPr>
-          <w:color w:val="000000" w:themeColor="text1"/>
-          <w:sz w:val="24"/>
-        </w:rPr>
-        <w:t xml:space="preserve">It can be concluded from wind power capacity installation performance in last decade, Turkey show some promise to become in top 5 countries of wind energy capacity in next years. </w:t>
-      </w:r>
-    </w:p>
-    <w:p>
-      <w:pPr>
-        <w:jc w:val="both"/>
-        <w:rPr>
-          <w:sz w:val="24"/>
-        </w:rPr>
-      </w:pPr>
-      <w:r>
-        <w:rPr>
-          <w:sz w:val="24"/>
-        </w:rPr>
-        <w:t>The cost per swept area is used rather than just the cost of the turbines or cost per rated power since the swept area gives a better indication of the total energy that can be generated by the turbine than the rated power given by the manufacturer. Besides that, when designing and investing a wind power stations,3 main properties which are necessary to validate are given as follows:</w:t>
+        <w:t>W</w:t>
+      </w:r>
+      <w:r>
+        <w:rPr>
+          <w:sz w:val="24"/>
+        </w:rPr>
+        <w:t>hen designing and investing a wind power stations,3 main properties which are necessary to validate are given as follows:</w:t>
       </w:r>
     </w:p>
     <w:p>
@@ -988,224 +1166,230 @@
         </w:rPr>
         <w:t>]</w:t>
       </w:r>
+      <w:r>
+        <w:rPr>
+          <w:sz w:val="24"/>
+        </w:rPr>
+        <w:t xml:space="preserve">. If we go in </w:t>
+      </w:r>
+      <w:r>
+        <w:rPr>
+          <w:sz w:val="24"/>
+        </w:rPr>
+        <w:t xml:space="preserve">detail of this conditions, from </w:t>
+      </w:r>
+      <w:r>
+        <w:rPr>
+          <w:sz w:val="24"/>
+        </w:rPr>
+        <w:t>engineering point of view, lightweight ,low cost, low speed, high torque and variable speed operation should be taken into account during design stage of wind power plant(WPP) [</w:t>
+      </w:r>
+      <w:r>
+        <w:rPr>
+          <w:sz w:val="24"/>
+        </w:rPr>
+        <w:t>9</w:t>
+      </w:r>
+      <w:r>
+        <w:rPr>
+          <w:sz w:val="24"/>
+        </w:rPr>
+        <w:t>]</w:t>
+      </w:r>
+      <w:r>
+        <w:rPr>
+          <w:sz w:val="24"/>
+        </w:rPr>
+        <w:t>.</w:t>
+      </w:r>
+      <w:r>
+        <w:rPr>
+          <w:sz w:val="24"/>
+        </w:rPr>
+        <w:t xml:space="preserve"> </w:t>
+      </w:r>
+      <w:r>
+        <w:rPr>
+          <w:sz w:val="24"/>
+        </w:rPr>
+        <w:t>Wind turbine generators dominating the markets nowadays have 300-800 kW power output capacity in average.But the challenges and trends are toward to 1 MW per turbine thanks to promising concepts such as direct-drive[</w:t>
+      </w:r>
+      <w:r>
+        <w:rPr>
+          <w:sz w:val="24"/>
+        </w:rPr>
+        <w:t>3</w:t>
+      </w:r>
+      <w:r>
+        <w:rPr>
+          <w:sz w:val="24"/>
+        </w:rPr>
+        <w:t>].</w:t>
+      </w:r>
+      <w:r>
+        <w:rPr>
+          <w:sz w:val="24"/>
+        </w:rPr>
+        <w:t xml:space="preserve"> Higher overall efficiency,</w:t>
+      </w:r>
+      <w:r>
+        <w:rPr>
+          <w:sz w:val="24"/>
+        </w:rPr>
+        <w:t xml:space="preserve"> lower noise, </w:t>
+      </w:r>
+      <w:r>
+        <w:rPr>
+          <w:sz w:val="24"/>
+        </w:rPr>
+        <w:t>reliability, light weight and reduced maintanence</w:t>
+      </w:r>
+      <w:r>
+        <w:rPr>
+          <w:sz w:val="24"/>
+        </w:rPr>
+        <w:t xml:space="preserve"> costs</w:t>
+      </w:r>
+      <w:r>
+        <w:rPr>
+          <w:sz w:val="24"/>
+        </w:rPr>
+        <w:t xml:space="preserve"> are the main advantages of direct drive concept. Direct drive solutions offer simpler and mo</w:t>
+      </w:r>
+      <w:r>
+        <w:rPr>
+          <w:sz w:val="24"/>
+        </w:rPr>
+        <w:t xml:space="preserve">re </w:t>
+      </w:r>
+      <w:r>
+        <w:rPr>
+          <w:sz w:val="24"/>
+        </w:rPr>
+        <w:t>efficient</w:t>
+      </w:r>
+      <w:r>
+        <w:rPr>
+          <w:sz w:val="24"/>
+        </w:rPr>
+        <w:t xml:space="preserve"> structures for drive</w:t>
+      </w:r>
+      <w:r>
+        <w:rPr>
+          <w:sz w:val="24"/>
+        </w:rPr>
+        <w:t>train of wind turbines, therefore smaller nacelle can be obtained.</w:t>
+      </w:r>
+      <w:r>
+        <w:rPr>
+          <w:sz w:val="24"/>
+        </w:rPr>
+        <w:t xml:space="preserve"> Addition to this, using modern </w:t>
+      </w:r>
+      <w:r>
+        <w:rPr>
+          <w:sz w:val="24"/>
+        </w:rPr>
+        <w:t xml:space="preserve">rare-earth </w:t>
+      </w:r>
+      <w:r>
+        <w:rPr>
+          <w:sz w:val="24"/>
+        </w:rPr>
+        <w:t>permanent magnets such as</w:t>
+      </w:r>
+      <w:r>
+        <w:rPr>
+          <w:sz w:val="24"/>
+        </w:rPr>
+        <w:t xml:space="preserve"> NdFeB, higher energy densities become reachable </w:t>
+      </w:r>
+      <w:r>
+        <w:rPr>
+          <w:sz w:val="24"/>
+        </w:rPr>
+        <w:t xml:space="preserve">and more powerful </w:t>
+      </w:r>
+      <w:r>
+        <w:rPr>
+          <w:sz w:val="24"/>
+        </w:rPr>
+        <w:t xml:space="preserve">novel </w:t>
+      </w:r>
+      <w:r>
+        <w:rPr>
+          <w:sz w:val="24"/>
+        </w:rPr>
+        <w:t>generators can be manufactured.</w:t>
+      </w:r>
+      <w:r>
+        <w:rPr>
+          <w:sz w:val="24"/>
+        </w:rPr>
+        <w:t xml:space="preserve">One disadvantage of direct drive concept is that they have larger diameters than conventional geared wind turbines in order to provide same output </w:t>
+      </w:r>
+      <w:r>
+        <w:rPr>
+          <w:sz w:val="24"/>
+        </w:rPr>
+        <w:lastRenderedPageBreak/>
+        <w:t>power in low speeds.</w:t>
+      </w:r>
+      <w:r>
+        <w:rPr>
+          <w:sz w:val="24"/>
+        </w:rPr>
+        <w:t xml:space="preserve"> </w:t>
+      </w:r>
+      <w:r>
+        <w:rPr>
+          <w:sz w:val="24"/>
+        </w:rPr>
+        <w:t>In this study, direct drive axial flux permane</w:t>
+      </w:r>
+      <w:r>
+        <w:rPr>
+          <w:sz w:val="24"/>
+        </w:rPr>
+        <w:t>nt magnet topology is chosen to</w:t>
+      </w:r>
+      <w:r>
+        <w:rPr>
+          <w:sz w:val="24"/>
+        </w:rPr>
+        <w:t xml:space="preserve"> design among other topologies. </w:t>
+      </w:r>
+      <w:r>
+        <w:rPr>
+          <w:sz w:val="24"/>
+        </w:rPr>
+        <w:t>Generators with permanent magnets will be covered</w:t>
+      </w:r>
+      <w:r>
+        <w:rPr>
+          <w:sz w:val="24"/>
+        </w:rPr>
+        <w:t xml:space="preserve"> more detailed in next chapter.</w:t>
+      </w:r>
+      <w:r>
+        <w:rPr>
+          <w:sz w:val="24"/>
+        </w:rPr>
+        <w:t xml:space="preserve"> </w:t>
+      </w:r>
     </w:p>
     <w:p>
       <w:pPr>
         <w:jc w:val="both"/>
         <w:rPr>
-          <w:color w:val="000000" w:themeColor="text1"/>
-          <w:sz w:val="24"/>
-        </w:rPr>
-      </w:pPr>
-    </w:p>
-    <w:p>
-      <w:pPr>
-        <w:jc w:val="center"/>
-        <w:rPr>
-          <w:color w:val="000000" w:themeColor="text1"/>
-          <w:sz w:val="24"/>
-        </w:rPr>
-      </w:pPr>
-      <w:r>
-        <w:rPr>
-          <w:noProof/>
-          <w:color w:val="000000" w:themeColor="text1"/>
-          <w:sz w:val="24"/>
-          <w:lang w:eastAsia="tr-TR"/>
-        </w:rPr>
-        <w:lastRenderedPageBreak/>
-        <w:drawing>
-          <wp:inline distT="0" distB="0" distL="0" distR="0" wp14:anchorId="4069E208" wp14:editId="39112FD0">
-            <wp:extent cx="5231958" cy="2600573"/>
-            <wp:effectExtent l="0" t="0" r="6985" b="9525"/>
-            <wp:docPr id="6" name="Picture 6" descr="tureb1"/>
-            <wp:cNvGraphicFramePr>
-              <a:graphicFrameLocks xmlns:a="http://schemas.openxmlformats.org/drawingml/2006/main" noChangeAspect="1"/>
-            </wp:cNvGraphicFramePr>
-            <a:graphic xmlns:a="http://schemas.openxmlformats.org/drawingml/2006/main">
-              <a:graphicData uri="http://schemas.openxmlformats.org/drawingml/2006/picture">
-                <pic:pic xmlns:pic="http://schemas.openxmlformats.org/drawingml/2006/picture">
-                  <pic:nvPicPr>
-                    <pic:cNvPr id="0" name="Picture 15" descr="tureb1"/>
-                    <pic:cNvPicPr>
-                      <a:picLocks noChangeAspect="1" noChangeArrowheads="1"/>
-                    </pic:cNvPicPr>
-                  </pic:nvPicPr>
-                  <pic:blipFill>
-                    <a:blip r:embed="rId14">
-                      <a:extLst>
-                        <a:ext uri="{28A0092B-C50C-407E-A947-70E740481C1C}">
-                          <a14:useLocalDpi xmlns:a14="http://schemas.microsoft.com/office/drawing/2010/main" val="0"/>
-                        </a:ext>
-                      </a:extLst>
-                    </a:blip>
-                    <a:srcRect/>
-                    <a:stretch>
-                      <a:fillRect/>
-                    </a:stretch>
-                  </pic:blipFill>
-                  <pic:spPr bwMode="auto">
-                    <a:xfrm>
-                      <a:off x="0" y="0"/>
-                      <a:ext cx="5235753" cy="2602459"/>
-                    </a:xfrm>
-                    <a:prstGeom prst="rect">
-                      <a:avLst/>
-                    </a:prstGeom>
-                    <a:noFill/>
-                    <a:ln>
-                      <a:noFill/>
-                    </a:ln>
-                  </pic:spPr>
-                </pic:pic>
-              </a:graphicData>
-            </a:graphic>
-          </wp:inline>
-        </w:drawing>
-      </w:r>
-    </w:p>
-    <w:p>
-      <w:pPr>
-        <w:jc w:val="center"/>
-        <w:rPr>
-          <w:color w:val="000000" w:themeColor="text1"/>
-          <w:sz w:val="24"/>
-        </w:rPr>
-      </w:pPr>
-      <w:r>
-        <w:rPr>
-          <w:color w:val="000000" w:themeColor="text1"/>
-          <w:sz w:val="24"/>
-        </w:rPr>
-        <w:t xml:space="preserve">Figure </w:t>
-      </w:r>
-      <w:r>
-        <w:rPr>
-          <w:color w:val="000000" w:themeColor="text1"/>
-          <w:sz w:val="24"/>
-        </w:rPr>
-        <w:t>5</w:t>
-      </w:r>
-      <w:r>
-        <w:rPr>
-          <w:color w:val="000000" w:themeColor="text1"/>
-          <w:sz w:val="24"/>
-        </w:rPr>
-        <w:t>. Cumulative installations for wind power plants in Turkey (TUREB-Turkish Wind Energy Statistics Report/January 2017)</w:t>
-      </w:r>
-    </w:p>
-    <w:p>
-      <w:pPr>
-        <w:jc w:val="center"/>
-        <w:rPr>
-          <w:color w:val="000000" w:themeColor="text1"/>
-          <w:sz w:val="24"/>
-        </w:rPr>
-      </w:pPr>
-    </w:p>
-    <w:p>
-      <w:pPr>
-        <w:jc w:val="center"/>
-        <w:rPr>
-          <w:color w:val="000000" w:themeColor="text1"/>
-          <w:sz w:val="24"/>
-        </w:rPr>
-      </w:pPr>
-      <w:r>
-        <w:rPr>
-          <w:noProof/>
-          <w:sz w:val="24"/>
-          <w:lang w:eastAsia="tr-TR"/>
-        </w:rPr>
-        <w:drawing>
-          <wp:inline distT="0" distB="0" distL="0" distR="0">
-            <wp:extent cx="2918128" cy="4801573"/>
-            <wp:effectExtent l="0" t="0" r="0" b="0"/>
-            <wp:docPr id="7" name="Picture 7" descr="gwec3"/>
-            <wp:cNvGraphicFramePr>
-              <a:graphicFrameLocks xmlns:a="http://schemas.openxmlformats.org/drawingml/2006/main" noChangeAspect="1"/>
-            </wp:cNvGraphicFramePr>
-            <a:graphic xmlns:a="http://schemas.openxmlformats.org/drawingml/2006/main">
-              <a:graphicData uri="http://schemas.openxmlformats.org/drawingml/2006/picture">
-                <pic:pic xmlns:pic="http://schemas.openxmlformats.org/drawingml/2006/picture">
-                  <pic:nvPicPr>
-                    <pic:cNvPr id="0" name="Picture 17" descr="gwec3"/>
-                    <pic:cNvPicPr>
-                      <a:picLocks noChangeAspect="1" noChangeArrowheads="1"/>
-                    </pic:cNvPicPr>
-                  </pic:nvPicPr>
-                  <pic:blipFill>
-                    <a:blip r:embed="rId15">
-                      <a:extLst>
-                        <a:ext uri="{28A0092B-C50C-407E-A947-70E740481C1C}">
-                          <a14:useLocalDpi xmlns:a14="http://schemas.microsoft.com/office/drawing/2010/main" val="0"/>
-                        </a:ext>
-                      </a:extLst>
-                    </a:blip>
-                    <a:srcRect/>
-                    <a:stretch>
-                      <a:fillRect/>
-                    </a:stretch>
-                  </pic:blipFill>
-                  <pic:spPr bwMode="auto">
-                    <a:xfrm>
-                      <a:off x="0" y="0"/>
-                      <a:ext cx="2930967" cy="4822699"/>
-                    </a:xfrm>
-                    <a:prstGeom prst="rect">
-                      <a:avLst/>
-                    </a:prstGeom>
-                    <a:noFill/>
-                    <a:ln>
-                      <a:noFill/>
-                    </a:ln>
-                  </pic:spPr>
-                </pic:pic>
-              </a:graphicData>
-            </a:graphic>
-          </wp:inline>
-        </w:drawing>
-      </w:r>
-    </w:p>
-    <w:p>
-      <w:pPr>
-        <w:jc w:val="center"/>
-        <w:rPr>
-          <w:sz w:val="24"/>
-        </w:rPr>
-      </w:pPr>
-      <w:r>
-        <w:rPr>
-          <w:sz w:val="24"/>
-        </w:rPr>
-        <w:t xml:space="preserve">Figure </w:t>
-      </w:r>
-      <w:r>
-        <w:rPr>
-          <w:sz w:val="24"/>
-        </w:rPr>
-        <w:t>6</w:t>
-      </w:r>
-      <w:r>
-        <w:rPr>
-          <w:sz w:val="24"/>
-        </w:rPr>
-        <w:t>. Top 10 new installed WPP(Wind Power Plant) capacity between January-December 2016 (</w:t>
-      </w:r>
-      <w:r>
-        <w:rPr>
-          <w:rStyle w:val="Hyperlink"/>
-          <w:color w:val="000000" w:themeColor="text1"/>
-          <w:sz w:val="24"/>
-          <w:u w:val="none"/>
-        </w:rPr>
-        <w:t>GWEC report-2016</w:t>
-      </w:r>
-      <w:r>
-        <w:rPr>
-          <w:sz w:val="24"/>
-        </w:rPr>
-        <w:t>)</w:t>
+          <w:sz w:val="24"/>
+        </w:rPr>
+      </w:pPr>
+      <w:r>
+        <w:rPr>
+          <w:sz w:val="24"/>
+        </w:rPr>
+        <w:t>Cost per swept area is more valid factor than cost per rated power when evaluating a wind turbine by manufacturers [2]. However, cost per rated power term is used in technical designs and investment planning.</w:t>
       </w:r>
     </w:p>
     <w:p>
@@ -1219,8 +1403,37 @@
         <w:rPr>
           <w:sz w:val="24"/>
         </w:rPr>
-        <w:lastRenderedPageBreak/>
-        <w:t>Small wind turbines(there is no certain definition about the scale but we can assume that for kw scale ones) can be categorized in two types:</w:t>
+        <w:t>W</w:t>
+      </w:r>
+      <w:r>
+        <w:rPr>
+          <w:sz w:val="24"/>
+        </w:rPr>
+        <w:t>ind turbines</w:t>
+      </w:r>
+      <w:r>
+        <w:rPr>
+          <w:sz w:val="24"/>
+        </w:rPr>
+        <w:t xml:space="preserve"> </w:t>
+      </w:r>
+      <w:r>
+        <w:rPr>
+          <w:sz w:val="24"/>
+        </w:rPr>
+        <w:t>can be categorized in two types</w:t>
+      </w:r>
+      <w:r>
+        <w:rPr>
+          <w:sz w:val="24"/>
+        </w:rPr>
+        <w:t xml:space="preserve"> according to their axis position</w:t>
+      </w:r>
+      <w:r>
+        <w:rPr>
+          <w:sz w:val="24"/>
+        </w:rPr>
+        <w:t>:</w:t>
       </w:r>
     </w:p>
     <w:p>
@@ -1272,7 +1485,7 @@
         <w:rPr>
           <w:sz w:val="24"/>
         </w:rPr>
-        <w:t>In general, the efficiency of small wind turbines is low compared with large wind turbines.</w:t>
+        <w:t>As the name refers, in horizontal axis wind turbines axis of rotation of the shaft is parallel with ground, ie. Horizontal</w:t>
       </w:r>
       <w:r>
         <w:rPr>
@@ -1284,24 +1497,74 @@
         <w:rPr>
           <w:sz w:val="24"/>
         </w:rPr>
-        <w:t>There are no standards about what wind speed manufacturers should give the output power of their turbine (rated power). Therefore, there are some differences between the manufacturer's plate values and actual measured values.</w:t>
-      </w:r>
-    </w:p>
-    <w:p>
-      <w:pPr>
-        <w:jc w:val="both"/>
-        <w:rPr>
-          <w:sz w:val="24"/>
-        </w:rPr>
-      </w:pPr>
-    </w:p>
-    <w:p>
-      <w:pPr>
-        <w:jc w:val="both"/>
-        <w:rPr>
-          <w:sz w:val="24"/>
-        </w:rPr>
-      </w:pPr>
+        <w:t xml:space="preserve">while in vertical axis wind turbines shaft axis is perpendicular to ground. Horizontal axis </w:t>
+      </w:r>
+      <w:r>
+        <w:rPr>
+          <w:sz w:val="24"/>
+        </w:rPr>
+        <w:t xml:space="preserve">wind turbines are dominant in market due to its robust structure and high </w:t>
+      </w:r>
+      <w:r>
+        <w:rPr>
+          <w:sz w:val="24"/>
+        </w:rPr>
+        <w:t>overall</w:t>
+      </w:r>
+      <w:r>
+        <w:rPr>
+          <w:sz w:val="24"/>
+        </w:rPr>
+        <w:t xml:space="preserve"> efficiency. Vertical axis turbines are generally used in small wind applications in levels of kWs. In vertical axis wind turbines angle of strike of the air is inherently varies with the rotation and it</w:t>
+      </w:r>
+      <w:r>
+        <w:rPr>
+          <w:sz w:val="24"/>
+        </w:rPr>
+        <w:t>’</w:t>
+      </w:r>
+      <w:r>
+        <w:rPr>
+          <w:sz w:val="24"/>
+        </w:rPr>
+        <w:t>s hard to capture energy especially under unbalanced wind flow conditions, while pitch and yaw control of the turbine can be succesfully implemented in horizantal axis turbines.</w:t>
+      </w:r>
+      <w:r>
+        <w:rPr>
+          <w:sz w:val="24"/>
+        </w:rPr>
+        <w:t xml:space="preserve"> </w:t>
+      </w:r>
+      <w:r>
+        <w:rPr>
+          <w:sz w:val="24"/>
+        </w:rPr>
+        <w:t>In general, the efficiency of small wind turbines is low co</w:t>
+      </w:r>
+      <w:r>
+        <w:rPr>
+          <w:sz w:val="24"/>
+        </w:rPr>
+        <w:t xml:space="preserve">mpared with large wind turbines[2]. </w:t>
+      </w:r>
+      <w:r>
+        <w:rPr>
+          <w:sz w:val="24"/>
+        </w:rPr>
+        <w:t xml:space="preserve"> </w:t>
+      </w:r>
+      <w:r>
+        <w:rPr>
+          <w:sz w:val="24"/>
+        </w:rPr>
+        <w:t>There are no standards about what wind speed manufacturers should give the output power of their turbine (rated power). Therefore, there are some differences between the manufacturer's plate va</w:t>
+      </w:r>
+      <w:r>
+        <w:rPr>
+          <w:sz w:val="24"/>
+        </w:rPr>
+        <w:t>lues and actual measured values.</w:t>
+      </w:r>
     </w:p>
     <w:p>
       <w:pPr>
@@ -1333,7 +1596,7 @@
                     </pic:cNvPicPr>
                   </pic:nvPicPr>
                   <pic:blipFill>
-                    <a:blip r:embed="rId16">
+                    <a:blip r:embed="rId14">
                       <a:extLst>
                         <a:ext uri="{28A0092B-C50C-407E-A947-70E740481C1C}">
                           <a14:useLocalDpi xmlns:a14="http://schemas.microsoft.com/office/drawing/2010/main" val="0"/>
@@ -1395,7 +1658,7 @@
                     </pic:cNvPicPr>
                   </pic:nvPicPr>
                   <pic:blipFill>
-                    <a:blip r:embed="rId17">
+                    <a:blip r:embed="rId15">
                       <a:extLst>
                         <a:ext uri="{28A0092B-C50C-407E-A947-70E740481C1C}">
                           <a14:useLocalDpi xmlns:a14="http://schemas.microsoft.com/office/drawing/2010/main" val="0"/>
@@ -1467,15 +1730,6 @@
     </w:p>
     <w:p>
       <w:pPr>
-        <w:ind w:left="360"/>
-        <w:rPr>
-          <w:i/>
-          <w:sz w:val="24"/>
-        </w:rPr>
-      </w:pPr>
-    </w:p>
-    <w:p>
-      <w:pPr>
         <w:jc w:val="both"/>
         <w:rPr>
           <w:sz w:val="24"/>
@@ -1533,7 +1787,14 @@
         <w:rPr>
           <w:sz w:val="24"/>
         </w:rPr>
-        <w:t xml:space="preserve">  Generally in stall controlled technique, turbine blades are fixed aerodynamic structure and these turbines need high peak torque to limit turbine speed while in pitch control technique, blades angle can be changed during operation of turbine i.e angle of attack of air can be adjusted therefore these turbines do not need overtorque for limit the speed [5].  </w:t>
+        <w:t xml:space="preserve">  Generally in stall controlled technique, turbine blades are fixed aerodynamic structure and </w:t>
+      </w:r>
+      <w:r>
+        <w:rPr>
+          <w:sz w:val="24"/>
+        </w:rPr>
+        <w:lastRenderedPageBreak/>
+        <w:t xml:space="preserve">these turbines need high peak torque to limit turbine speed while in pitch control technique, blades angle can be changed during operation of turbine i.e angle of attack of air can be adjusted therefore these turbines do not need overtorque for limit the speed [5].  </w:t>
       </w:r>
     </w:p>
     <w:p>
@@ -1579,10 +1840,9 @@
         <w:rPr>
           <w:sz w:val="24"/>
         </w:rPr>
-        <w:lastRenderedPageBreak/>
         <w:pict>
-          <v:shape id="_x0000_i1025" type="#_x0000_t75" style="width:267.95pt;height:164.05pt">
-            <v:imagedata r:id="rId18" o:title="turbinetypes"/>
+          <v:shape id="_x0000_i1026" type="#_x0000_t75" style="width:267.95pt;height:164.05pt">
+            <v:imagedata r:id="rId16" o:title="turbinetypes"/>
           </v:shape>
         </w:pict>
       </w:r>
@@ -1668,15 +1928,7 @@
         <w:rPr>
           <w:sz w:val="24"/>
         </w:rPr>
-        <w:t>As the wind energy conversion systems become more capable player of the global energy sector and installed capacities of the WECs increased every year, reliability for these</w:t>
-      </w:r>
-      <w:bookmarkStart w:id="0" w:name="_GoBack"/>
-      <w:bookmarkEnd w:id="0"/>
-      <w:r>
-        <w:rPr>
-          <w:sz w:val="24"/>
-        </w:rPr>
-        <w:t xml:space="preserve"> systems becomes important issue. Especially with the increased power rates of these turbines, size and volumes are also increase and modularity becomes vital.</w:t>
+        <w:t>As the wind energy conversion systems become more capable player of the global energy sector and installed capacities of the WECs increased every year, reliability for these systems becomes important issue. Especially with the increased power rates of these turbines, size and volumes are also increase and modularity becomes vital.</w:t>
       </w:r>
     </w:p>
     <w:p>
@@ -1747,6 +1999,16 @@
     </w:p>
     <w:p>
       <w:pPr>
+        <w:jc w:val="center"/>
+        <w:rPr>
+          <w:sz w:val="24"/>
+        </w:rPr>
+      </w:pPr>
+      <w:bookmarkStart w:id="0" w:name="_GoBack"/>
+      <w:bookmarkEnd w:id="0"/>
+    </w:p>
+    <w:p>
+      <w:pPr>
         <w:rPr>
           <w:b/>
           <w:sz w:val="28"/>
@@ -1757,6 +2019,7 @@
           <w:b/>
           <w:sz w:val="28"/>
         </w:rPr>
+        <w:lastRenderedPageBreak/>
         <w:t>References</w:t>
       </w:r>
     </w:p>
@@ -1785,7 +2048,7 @@
         </w:rPr>
         <w:t>Kuik, G. A. M. van, J Peinke, R Nijssen, D Lekou, J Mann, JN Sørensen, C Ferreira, et al. 2016. Long-term research challenges in wind energy – a research agenda by the European Academy of Wind Energy. Wind Energy Science 1, no. 1: 1-39. </w:t>
       </w:r>
-      <w:hyperlink r:id="rId19" w:tgtFrame="_blank" w:history="1">
+      <w:hyperlink r:id="rId17" w:tgtFrame="_blank" w:history="1">
         <w:r>
           <w:rPr>
             <w:rStyle w:val="Hyperlink"/>
@@ -1885,7 +2148,6 @@
         <w:rPr>
           <w:sz w:val="24"/>
         </w:rPr>
-        <w:lastRenderedPageBreak/>
         <w:t>[4]</w:t>
       </w:r>
       <w:r>
@@ -1972,6 +2234,12 @@
       </w:r>
     </w:p>
     <w:p>
+      <w:pPr>
+        <w:rPr>
+          <w:sz w:val="24"/>
+          <w:szCs w:val="24"/>
+        </w:rPr>
+      </w:pPr>
       <w:r>
         <w:rPr>
           <w:sz w:val="24"/>
@@ -2000,6 +2268,111 @@
           <w:szCs w:val="24"/>
         </w:rPr>
         <w:t>, GWEC,2015.</w:t>
+      </w:r>
+    </w:p>
+    <w:p>
+      <w:pPr>
+        <w:rPr>
+          <w:sz w:val="24"/>
+          <w:szCs w:val="24"/>
+        </w:rPr>
+      </w:pPr>
+      <w:r>
+        <w:rPr>
+          <w:sz w:val="24"/>
+          <w:szCs w:val="24"/>
+        </w:rPr>
+        <w:t>[8]</w:t>
+      </w:r>
+      <w:r>
+        <w:rPr>
+          <w:sz w:val="24"/>
+          <w:szCs w:val="24"/>
+        </w:rPr>
+        <w:tab/>
+      </w:r>
+      <w:hyperlink r:id="rId18" w:history="1">
+        <w:r>
+          <w:rPr>
+            <w:rStyle w:val="Hyperlink"/>
+            <w:sz w:val="24"/>
+            <w:szCs w:val="24"/>
+          </w:rPr>
+          <w:t>http://denmark.dk/en/green-living/wind-energy/</w:t>
+        </w:r>
+      </w:hyperlink>
+      <w:r>
+        <w:rPr>
+          <w:sz w:val="24"/>
+          <w:szCs w:val="24"/>
+        </w:rPr>
+        <w:t xml:space="preserve"> </w:t>
+      </w:r>
+    </w:p>
+    <w:p>
+      <w:pPr>
+        <w:jc w:val="both"/>
+        <w:rPr>
+          <w:sz w:val="24"/>
+          <w:szCs w:val="24"/>
+        </w:rPr>
+      </w:pPr>
+      <w:r>
+        <w:rPr>
+          <w:sz w:val="24"/>
+          <w:szCs w:val="24"/>
+        </w:rPr>
+        <w:t>[9]</w:t>
+      </w:r>
+      <w:r>
+        <w:rPr>
+          <w:sz w:val="24"/>
+          <w:szCs w:val="24"/>
+        </w:rPr>
+        <w:tab/>
+      </w:r>
+      <w:r>
+        <w:rPr>
+          <w:color w:val="000000"/>
+          <w:sz w:val="24"/>
+          <w:szCs w:val="24"/>
+        </w:rPr>
+        <w:t>E. Muljadi, C. P. Butterfield and Yih-Huie Wan, "Axial-flux modular permanent-magnet generator with a toroidal winding for wind-turbine applications," in</w:t>
+      </w:r>
+      <w:r>
+        <w:rPr>
+          <w:rStyle w:val="apple-converted-space"/>
+          <w:color w:val="000000"/>
+          <w:sz w:val="24"/>
+          <w:szCs w:val="24"/>
+        </w:rPr>
+        <w:t> </w:t>
+      </w:r>
+      <w:r>
+        <w:rPr>
+          <w:rStyle w:val="Emphasis"/>
+          <w:color w:val="000000"/>
+          <w:sz w:val="24"/>
+          <w:szCs w:val="24"/>
+        </w:rPr>
+        <w:t>IEEE Transactions on Industry Applications</w:t>
+      </w:r>
+      <w:r>
+        <w:rPr>
+          <w:color w:val="000000"/>
+          <w:sz w:val="24"/>
+          <w:szCs w:val="24"/>
+        </w:rPr>
+        <w:t>, vol. 35, no. 4, pp. 831-836, Jul/Aug 1999.</w:t>
+      </w:r>
+      <w:r>
+        <w:rPr>
+          <w:color w:val="000000"/>
+          <w:sz w:val="24"/>
+          <w:szCs w:val="24"/>
+        </w:rPr>
+        <w:br/>
+        <w:t>doi: 10.1109/28.777191</w:t>
       </w:r>
     </w:p>
     <w:sectPr>
@@ -3119,7 +3492,7 @@
 </file>
 
 <file path=customXml/itemProps1.xml><?xml version="1.0" encoding="utf-8"?>
-<ds:datastoreItem xmlns:ds="http://schemas.openxmlformats.org/officeDocument/2006/customXml" ds:itemID="{A6F328E2-5831-4FBD-B055-4663B107821E}">
+<ds:datastoreItem xmlns:ds="http://schemas.openxmlformats.org/officeDocument/2006/customXml" ds:itemID="{AA37A027-A9AA-422B-BE5E-EFBD1E7E1153}">
   <ds:schemaRefs>
     <ds:schemaRef ds:uri="http://schemas.openxmlformats.org/officeDocument/2006/bibliography"/>
   </ds:schemaRefs>

</xml_diff>